<commit_message>
Atualizações e correções de artefatos
</commit_message>
<xml_diff>
--- a/requisitos/RT_Pesquisar_Pontos_Turísticos.docx
+++ b/requisitos/RT_Pesquisar_Pontos_Turísticos.docx
@@ -175,7 +175,45 @@
         <w:rPr>
           <w:lang w:val="pt-BR"/>
         </w:rPr>
-        <w:t>O usuário solicita pesquisar os pontos turísticos.</w:t>
+        <w:t>O usuário insere sua localização atual.</w:t>
+      </w:r>
+    </w:p>
+    <w:p>
+      <w:pPr>
+        <w:pStyle w:val="Corpodetexto"/>
+        <w:numPr>
+          <w:ilvl w:val="0"/>
+          <w:numId w:val="2"/>
+        </w:numPr>
+        <w:jc w:val="both"/>
+        <w:rPr>
+          <w:lang w:val="pt-BR"/>
+        </w:rPr>
+      </w:pPr>
+      <w:r>
+        <w:rPr>
+          <w:lang w:val="pt-BR"/>
+        </w:rPr>
+        <w:t>O usuário pressiona o botão PESQUISAR.</w:t>
+      </w:r>
+    </w:p>
+    <w:p>
+      <w:pPr>
+        <w:pStyle w:val="Corpodetexto"/>
+        <w:numPr>
+          <w:ilvl w:val="0"/>
+          <w:numId w:val="2"/>
+        </w:numPr>
+        <w:jc w:val="both"/>
+        <w:rPr>
+          <w:lang w:val="pt-BR"/>
+        </w:rPr>
+      </w:pPr>
+      <w:r>
+        <w:rPr>
+          <w:lang w:val="pt-BR"/>
+        </w:rPr>
+        <w:t>O aplicativo recupera uma lista de todos os endereços que foram cadastrados junto com os pontos turísticos. [FA1]</w:t>
       </w:r>
     </w:p>
     <w:p>
@@ -192,45 +230,7 @@
         <w:rPr>
           <w:lang w:val="pt-BR"/>
         </w:rPr>
-        <w:t>O usuário inserir sua localização atual.</w:t>
-      </w:r>
-    </w:p>
-    <w:p>
-      <w:pPr>
-        <w:pStyle w:val="Corpodetexto"/>
-        <w:numPr>
-          <w:ilvl w:val="0"/>
-          <w:numId w:val="2"/>
-        </w:numPr>
-        <w:jc w:val="both"/>
-        <w:rPr>
-          <w:lang w:val="pt-BR"/>
-        </w:rPr>
-      </w:pPr>
-      <w:r>
-        <w:rPr>
-          <w:lang w:val="pt-BR"/>
-        </w:rPr>
-        <w:t>O usuário pressiona o botão PESQUISAR.</w:t>
-      </w:r>
-    </w:p>
-    <w:p>
-      <w:pPr>
-        <w:pStyle w:val="Corpodetexto"/>
-        <w:numPr>
-          <w:ilvl w:val="0"/>
-          <w:numId w:val="2"/>
-        </w:numPr>
-        <w:jc w:val="both"/>
-        <w:rPr>
-          <w:lang w:val="pt-BR"/>
-        </w:rPr>
-      </w:pPr>
-      <w:r>
-        <w:rPr>
-          <w:lang w:val="pt-BR"/>
-        </w:rPr>
-        <w:t>O aplicativo recupera uma lista de todos os endereços que foram cadastrados junto com os pontos turísticos. [FA1]</w:t>
+        <w:t xml:space="preserve">O aplicativo envia uma lista de endereços para o Google Maps, que exibirá no mapa a localização de cada ponto turístico mais próximo da posição atual do usuário. </w:t>
       </w:r>
     </w:p>
     <w:p>
@@ -247,48 +247,7 @@
         <w:rPr>
           <w:lang w:val="pt-BR"/>
         </w:rPr>
-        <w:t xml:space="preserve">O aplicativo envia uma lista de endereços para o Google Maps, que </w:t>
-      </w:r>
-      <w:r>
-        <w:rPr>
-          <w:lang w:val="pt-BR"/>
-        </w:rPr>
-        <w:t>exibirá</w:t>
-      </w:r>
-      <w:r>
-        <w:rPr>
-          <w:lang w:val="pt-BR"/>
-        </w:rPr>
-        <w:t xml:space="preserve"> no mapa a localização de cada ponto turístico mais próximo da posição atual do usuário. </w:t>
-      </w:r>
-    </w:p>
-    <w:p>
-      <w:pPr>
-        <w:pStyle w:val="Corpodetexto"/>
-        <w:numPr>
-          <w:ilvl w:val="0"/>
-          <w:numId w:val="2"/>
-        </w:numPr>
-        <w:jc w:val="both"/>
-        <w:rPr/>
-      </w:pPr>
-      <w:r>
-        <w:rPr>
-          <w:lang w:val="pt-BR"/>
-        </w:rPr>
-        <w:t xml:space="preserve">O usuário identifica no mapa um ponto turístico de sua </w:t>
-      </w:r>
-      <w:r>
-        <w:rPr>
-          <w:lang w:val="pt-BR"/>
-        </w:rPr>
-        <w:t>preferência</w:t>
-      </w:r>
-      <w:r>
-        <w:rPr>
-          <w:lang w:val="pt-BR"/>
-        </w:rPr>
-        <w:t>.</w:t>
+        <w:t>O usuário identifica no mapa um ponto turístico de sua preferência.</w:t>
       </w:r>
     </w:p>
     <w:p>
@@ -732,7 +691,7 @@
         <w:bottom w:w="0" w:type="dxa"/>
         <w:right w:w="108" w:type="dxa"/>
       </w:tblCellMar>
-      <w:tblLook w:firstRow="0" w:noVBand="0" w:lastRow="0" w:firstColumn="0" w:lastColumn="0" w:noHBand="0" w:val="0000"/>
+      <w:tblLook w:val="0000" w:noVBand="0" w:noHBand="0" w:firstRow="0" w:lastRow="0" w:firstColumn="0" w:lastColumn="0"/>
     </w:tblPr>
     <w:tblGrid>
       <w:gridCol w:w="3161"/>
@@ -880,7 +839,7 @@
     <w:tblPr>
       <w:tblW w:w="8748" w:type="dxa"/>
       <w:jc w:val="left"/>
-      <w:tblInd w:w="-52" w:type="dxa"/>
+      <w:tblInd w:w="-68" w:type="dxa"/>
       <w:tblBorders>
         <w:top w:val="single" w:sz="6" w:space="0" w:color="00000A"/>
         <w:left w:val="single" w:sz="6" w:space="0" w:color="00000A"/>
@@ -891,11 +850,11 @@
       </w:tblBorders>
       <w:tblCellMar>
         <w:top w:w="0" w:type="dxa"/>
-        <w:left w:w="51" w:type="dxa"/>
+        <w:left w:w="35" w:type="dxa"/>
         <w:bottom w:w="0" w:type="dxa"/>
         <w:right w:w="108" w:type="dxa"/>
       </w:tblCellMar>
-      <w:tblLook w:firstRow="0" w:noVBand="0" w:lastRow="0" w:firstColumn="0" w:lastColumn="0" w:noHBand="0" w:val="0000"/>
+      <w:tblLook w:val="0000" w:noVBand="0" w:noHBand="0" w:lastColumn="0" w:firstColumn="0" w:lastRow="0" w:firstRow="0"/>
     </w:tblPr>
     <w:tblGrid>
       <w:gridCol w:w="6379"/>
@@ -916,7 +875,7 @@
           </w:tcBorders>
           <w:shd w:fill="auto" w:val="clear"/>
           <w:tcMar>
-            <w:left w:w="51" w:type="dxa"/>
+            <w:left w:w="35" w:type="dxa"/>
           </w:tcMar>
         </w:tcPr>
         <w:p>
@@ -948,7 +907,7 @@
           </w:tcBorders>
           <w:shd w:fill="auto" w:val="clear"/>
           <w:tcMar>
-            <w:left w:w="51" w:type="dxa"/>
+            <w:left w:w="35" w:type="dxa"/>
           </w:tcMar>
         </w:tcPr>
         <w:p>
@@ -988,7 +947,7 @@
           </w:tcBorders>
           <w:shd w:fill="auto" w:val="clear"/>
           <w:tcMar>
-            <w:left w:w="51" w:type="dxa"/>
+            <w:left w:w="35" w:type="dxa"/>
           </w:tcMar>
         </w:tcPr>
         <w:p>
@@ -1020,7 +979,7 @@
           </w:tcBorders>
           <w:shd w:fill="auto" w:val="clear"/>
           <w:tcMar>
-            <w:left w:w="51" w:type="dxa"/>
+            <w:left w:w="35" w:type="dxa"/>
           </w:tcMar>
         </w:tcPr>
         <w:p>

</xml_diff>